<commit_message>
Reverting test logging. Pigaldusjuhendid
</commit_message>
<xml_diff>
--- a/doc/adit_andmebaasi_paigaldusjuhend.docx
+++ b/doc/adit_andmebaasi_paigaldusjuhend.docx
@@ -147,6 +147,7 @@
       <w:bookmarkStart w:id="21" w:name="_Toc419192539"/>
       <w:bookmarkStart w:id="22" w:name="_Toc419212504"/>
       <w:bookmarkStart w:id="23" w:name="_Toc419212554"/>
+      <w:bookmarkStart w:id="24" w:name="_Toc419377417"/>
       <w:r>
         <w:rPr>
           <w:lang w:val="et-EE"/>
@@ -189,6 +190,7 @@
       <w:bookmarkEnd w:id="21"/>
       <w:bookmarkEnd w:id="22"/>
       <w:bookmarkEnd w:id="23"/>
+      <w:bookmarkEnd w:id="24"/>
     </w:p>
     <w:p>
       <w:pPr>
@@ -233,8 +235,8 @@
           <w:lang w:val="et-EE"/>
         </w:rPr>
       </w:pPr>
-      <w:bookmarkStart w:id="24" w:name="_Toc419192540"/>
-      <w:bookmarkStart w:id="25" w:name="_Toc419212555"/>
+      <w:bookmarkStart w:id="25" w:name="_Toc419192540"/>
+      <w:bookmarkStart w:id="26" w:name="_Toc419377418"/>
       <w:r>
         <w:rPr>
           <w:lang w:val="et-EE"/>
@@ -242,8 +244,8 @@
         <w:lastRenderedPageBreak/>
         <w:t>Sisukord</w:t>
       </w:r>
-      <w:bookmarkEnd w:id="24"/>
       <w:bookmarkEnd w:id="25"/>
+      <w:bookmarkEnd w:id="26"/>
     </w:p>
     <w:p>
       <w:pPr>
@@ -284,7 +286,7 @@
         </w:rPr>
         <w:fldChar w:fldCharType="separate"/>
       </w:r>
-      <w:hyperlink w:anchor="_Toc419212555" w:history="1">
+      <w:hyperlink w:anchor="_Toc419377418" w:history="1">
         <w:r>
           <w:rPr>
             <w:rStyle w:val="Hyperlink"/>
@@ -309,7 +311,7 @@
           <w:rPr>
             <w:noProof/>
           </w:rPr>
-          <w:instrText xml:space="preserve"> PAGEREF _Toc419212555 \h </w:instrText>
+          <w:instrText xml:space="preserve"> PAGEREF _Toc419377418 \h </w:instrText>
         </w:r>
         <w:r>
           <w:rPr>
@@ -350,7 +352,7 @@
           <w:lang w:val="et-EE" w:eastAsia="et-EE" w:bidi="ar-SA"/>
         </w:rPr>
       </w:pPr>
-      <w:hyperlink w:anchor="_Toc419212556" w:history="1">
+      <w:hyperlink w:anchor="_Toc419377419" w:history="1">
         <w:r>
           <w:rPr>
             <w:rStyle w:val="Hyperlink"/>
@@ -375,7 +377,7 @@
           <w:rPr>
             <w:noProof/>
           </w:rPr>
-          <w:instrText xml:space="preserve"> PAGEREF _Toc419212556 \h </w:instrText>
+          <w:instrText xml:space="preserve"> PAGEREF _Toc419377419 \h </w:instrText>
         </w:r>
         <w:r>
           <w:rPr>
@@ -416,7 +418,7 @@
           <w:lang w:val="et-EE" w:eastAsia="et-EE" w:bidi="ar-SA"/>
         </w:rPr>
       </w:pPr>
-      <w:hyperlink w:anchor="_Toc419212557" w:history="1">
+      <w:hyperlink w:anchor="_Toc419377420" w:history="1">
         <w:r>
           <w:rPr>
             <w:rStyle w:val="Hyperlink"/>
@@ -441,7 +443,7 @@
           <w:rPr>
             <w:noProof/>
           </w:rPr>
-          <w:instrText xml:space="preserve"> PAGEREF _Toc419212557 \h </w:instrText>
+          <w:instrText xml:space="preserve"> PAGEREF _Toc419377420 \h </w:instrText>
         </w:r>
         <w:r>
           <w:rPr>
@@ -482,7 +484,7 @@
           <w:lang w:val="et-EE" w:eastAsia="et-EE" w:bidi="ar-SA"/>
         </w:rPr>
       </w:pPr>
-      <w:hyperlink w:anchor="_Toc419212558" w:history="1">
+      <w:hyperlink w:anchor="_Toc419377421" w:history="1">
         <w:r>
           <w:rPr>
             <w:rStyle w:val="Hyperlink"/>
@@ -507,7 +509,7 @@
           <w:rPr>
             <w:noProof/>
           </w:rPr>
-          <w:instrText xml:space="preserve"> PAGEREF _Toc419212558 \h </w:instrText>
+          <w:instrText xml:space="preserve"> PAGEREF _Toc419377421 \h </w:instrText>
         </w:r>
         <w:r>
           <w:rPr>
@@ -548,7 +550,7 @@
           <w:lang w:val="et-EE" w:eastAsia="et-EE" w:bidi="ar-SA"/>
         </w:rPr>
       </w:pPr>
-      <w:hyperlink w:anchor="_Toc419212559" w:history="1">
+      <w:hyperlink w:anchor="_Toc419377422" w:history="1">
         <w:r>
           <w:rPr>
             <w:rStyle w:val="Hyperlink"/>
@@ -573,7 +575,7 @@
           <w:rPr>
             <w:noProof/>
           </w:rPr>
-          <w:instrText xml:space="preserve"> PAGEREF _Toc419212559 \h </w:instrText>
+          <w:instrText xml:space="preserve"> PAGEREF _Toc419377422 \h </w:instrText>
         </w:r>
         <w:r>
           <w:rPr>
@@ -614,7 +616,7 @@
           <w:lang w:val="et-EE" w:eastAsia="et-EE" w:bidi="ar-SA"/>
         </w:rPr>
       </w:pPr>
-      <w:hyperlink w:anchor="_Toc419212560" w:history="1">
+      <w:hyperlink w:anchor="_Toc419377423" w:history="1">
         <w:r>
           <w:rPr>
             <w:rStyle w:val="Hyperlink"/>
@@ -639,7 +641,7 @@
           <w:rPr>
             <w:noProof/>
           </w:rPr>
-          <w:instrText xml:space="preserve"> PAGEREF _Toc419212560 \h </w:instrText>
+          <w:instrText xml:space="preserve"> PAGEREF _Toc419377423 \h </w:instrText>
         </w:r>
         <w:r>
           <w:rPr>
@@ -680,14 +682,14 @@
           <w:lang w:val="et-EE" w:eastAsia="et-EE" w:bidi="ar-SA"/>
         </w:rPr>
       </w:pPr>
-      <w:hyperlink w:anchor="_Toc419212561" w:history="1">
+      <w:hyperlink w:anchor="_Toc419377424" w:history="1">
         <w:r>
           <w:rPr>
             <w:rStyle w:val="Hyperlink"/>
             <w:noProof/>
             <w:lang w:val="et-EE"/>
           </w:rPr>
-          <w:t>Paigaldus</w:t>
+          <w:t>Andmebaasi loomine</w:t>
         </w:r>
         <w:r>
           <w:rPr>
@@ -705,7 +707,7 @@
           <w:rPr>
             <w:noProof/>
           </w:rPr>
-          <w:instrText xml:space="preserve"> PAGEREF _Toc419212561 \h </w:instrText>
+          <w:instrText xml:space="preserve"> PAGEREF _Toc419377424 \h </w:instrText>
         </w:r>
         <w:r>
           <w:rPr>
@@ -745,8 +747,8 @@
       <w:r>
         <w:fldChar w:fldCharType="end"/>
       </w:r>
-      <w:bookmarkStart w:id="26" w:name="_GoBack"/>
-      <w:bookmarkEnd w:id="26"/>
+      <w:bookmarkStart w:id="27" w:name="_GoBack"/>
+      <w:bookmarkEnd w:id="27"/>
     </w:p>
     <w:p>
       <w:pPr>
@@ -756,8 +758,8 @@
           <w:lang w:val="et-EE"/>
         </w:rPr>
       </w:pPr>
-      <w:bookmarkStart w:id="27" w:name="_Toc419192541"/>
-      <w:bookmarkStart w:id="28" w:name="_Toc419212556"/>
+      <w:bookmarkStart w:id="28" w:name="_Toc419192541"/>
+      <w:bookmarkStart w:id="29" w:name="_Toc419377419"/>
       <w:r>
         <w:rPr>
           <w:lang w:val="et-EE"/>
@@ -765,8 +767,8 @@
         <w:lastRenderedPageBreak/>
         <w:t>Dokumendi versioonid</w:t>
       </w:r>
-      <w:bookmarkEnd w:id="27"/>
       <w:bookmarkEnd w:id="28"/>
+      <w:bookmarkEnd w:id="29"/>
     </w:p>
     <w:p>
       <w:pPr>
@@ -793,12 +795,6 @@
         <w:gridCol w:w="2303"/>
       </w:tblGrid>
       <w:tr>
-        <w:tblPrEx>
-          <w:tblCellMar>
-            <w:top w:w="0" w:type="dxa"/>
-            <w:bottom w:w="0" w:type="dxa"/>
-          </w:tblCellMar>
-        </w:tblPrEx>
         <w:tc>
           <w:tcPr>
             <w:tcW w:w="2303" w:type="dxa"/>
@@ -921,12 +917,6 @@
         </w:tc>
       </w:tr>
       <w:tr>
-        <w:tblPrEx>
-          <w:tblCellMar>
-            <w:top w:w="0" w:type="dxa"/>
-            <w:bottom w:w="0" w:type="dxa"/>
-          </w:tblCellMar>
-        </w:tblPrEx>
         <w:tc>
           <w:tcPr>
             <w:tcW w:w="2303" w:type="dxa"/>
@@ -999,16 +989,7 @@
                 <w:szCs w:val="22"/>
                 <w:lang w:val="et-EE"/>
               </w:rPr>
-              <w:t>1</w:t>
-            </w:r>
-            <w:r>
-              <w:rPr>
-                <w:kern w:val="3"/>
-                <w:sz w:val="22"/>
-                <w:szCs w:val="22"/>
-                <w:lang w:val="et-EE"/>
-              </w:rPr>
-              <w:t>.0</w:t>
+              <w:t>1.0</w:t>
             </w:r>
             <w:r>
               <w:rPr>
@@ -1097,16 +1078,16 @@
           <w:lang w:val="et-EE"/>
         </w:rPr>
       </w:pPr>
-      <w:bookmarkStart w:id="29" w:name="__RefHeading__4244_1533963332"/>
-      <w:bookmarkStart w:id="30" w:name="_Toc275771633"/>
-      <w:bookmarkStart w:id="31" w:name="_Toc275770850"/>
-      <w:bookmarkStart w:id="32" w:name="_Toc275765990"/>
-      <w:bookmarkStart w:id="33" w:name="_Toc275764713"/>
-      <w:bookmarkStart w:id="34" w:name="_Toc275181508"/>
-      <w:bookmarkStart w:id="35" w:name="_Toc273352063"/>
-      <w:bookmarkStart w:id="36" w:name="_Toc419192542"/>
-      <w:bookmarkStart w:id="37" w:name="_Toc419212557"/>
-      <w:bookmarkEnd w:id="29"/>
+      <w:bookmarkStart w:id="30" w:name="__RefHeading__4244_1533963332"/>
+      <w:bookmarkStart w:id="31" w:name="_Toc275771633"/>
+      <w:bookmarkStart w:id="32" w:name="_Toc275770850"/>
+      <w:bookmarkStart w:id="33" w:name="_Toc275765990"/>
+      <w:bookmarkStart w:id="34" w:name="_Toc275764713"/>
+      <w:bookmarkStart w:id="35" w:name="_Toc275181508"/>
+      <w:bookmarkStart w:id="36" w:name="_Toc273352063"/>
+      <w:bookmarkStart w:id="37" w:name="_Toc419192542"/>
+      <w:bookmarkStart w:id="38" w:name="_Toc419377420"/>
+      <w:bookmarkEnd w:id="30"/>
       <w:r>
         <w:rPr>
           <w:lang w:val="et-EE"/>
@@ -1114,7 +1095,6 @@
         <w:lastRenderedPageBreak/>
         <w:t>Sissejuhatus</w:t>
       </w:r>
-      <w:bookmarkEnd w:id="30"/>
       <w:bookmarkEnd w:id="31"/>
       <w:bookmarkEnd w:id="32"/>
       <w:bookmarkEnd w:id="33"/>
@@ -1122,6 +1102,7 @@
       <w:bookmarkEnd w:id="35"/>
       <w:bookmarkEnd w:id="36"/>
       <w:bookmarkEnd w:id="37"/>
+      <w:bookmarkEnd w:id="38"/>
     </w:p>
     <w:p>
       <w:pPr>
@@ -1208,45 +1189,38 @@
           <w:lang w:val="et-EE"/>
         </w:rPr>
       </w:pPr>
-      <w:bookmarkStart w:id="38" w:name="__RefHeading__4248_1533963332"/>
-      <w:bookmarkStart w:id="39" w:name="_Toc275771634"/>
-      <w:bookmarkStart w:id="40" w:name="_Toc275770851"/>
-      <w:bookmarkStart w:id="41" w:name="_Toc275765991"/>
-      <w:bookmarkStart w:id="42" w:name="_Toc275764714"/>
-      <w:bookmarkStart w:id="43" w:name="_Toc275181509"/>
-      <w:bookmarkStart w:id="44" w:name="_Toc273126549"/>
-      <w:bookmarkStart w:id="45" w:name="_Toc273126331"/>
-      <w:bookmarkStart w:id="46" w:name="_Toc273123368"/>
-      <w:bookmarkStart w:id="47" w:name="_Toc273123284"/>
-      <w:bookmarkStart w:id="48" w:name="_Toc273108570"/>
-      <w:bookmarkStart w:id="49" w:name="_Toc272832963"/>
-      <w:bookmarkStart w:id="50" w:name="_Toc272232643"/>
-      <w:bookmarkStart w:id="51" w:name="_Toc271538813"/>
-      <w:bookmarkStart w:id="52" w:name="_Toc271531539"/>
-      <w:bookmarkStart w:id="53" w:name="_Toc271529438"/>
-      <w:bookmarkStart w:id="54" w:name="_Toc270430271"/>
-      <w:bookmarkStart w:id="55" w:name="_Toc270429116"/>
-      <w:bookmarkStart w:id="56" w:name="_Toc270420553"/>
-      <w:bookmarkStart w:id="57" w:name="_Toc269996962"/>
-      <w:bookmarkStart w:id="58" w:name="_Toc269040693"/>
-      <w:bookmarkStart w:id="59" w:name="_Toc269115269"/>
-      <w:bookmarkStart w:id="60" w:name="_Toc273352064"/>
-      <w:bookmarkStart w:id="61" w:name="_Toc419192543"/>
-      <w:bookmarkStart w:id="62" w:name="_Toc419212558"/>
-      <w:bookmarkEnd w:id="38"/>
-      <w:r>
-        <w:rPr>
-          <w:lang w:val="et-EE"/>
-        </w:rPr>
-        <w:t>N</w:t>
-      </w:r>
-      <w:r>
-        <w:rPr>
-          <w:lang w:val="et-EE"/>
-        </w:rPr>
-        <w:t>õuded keskkonnale</w:t>
-      </w:r>
+      <w:bookmarkStart w:id="39" w:name="__RefHeading__4248_1533963332"/>
+      <w:bookmarkStart w:id="40" w:name="_Toc275771634"/>
+      <w:bookmarkStart w:id="41" w:name="_Toc275770851"/>
+      <w:bookmarkStart w:id="42" w:name="_Toc275765991"/>
+      <w:bookmarkStart w:id="43" w:name="_Toc275764714"/>
+      <w:bookmarkStart w:id="44" w:name="_Toc275181509"/>
+      <w:bookmarkStart w:id="45" w:name="_Toc273126549"/>
+      <w:bookmarkStart w:id="46" w:name="_Toc273126331"/>
+      <w:bookmarkStart w:id="47" w:name="_Toc273123368"/>
+      <w:bookmarkStart w:id="48" w:name="_Toc273123284"/>
+      <w:bookmarkStart w:id="49" w:name="_Toc273108570"/>
+      <w:bookmarkStart w:id="50" w:name="_Toc272832963"/>
+      <w:bookmarkStart w:id="51" w:name="_Toc272232643"/>
+      <w:bookmarkStart w:id="52" w:name="_Toc271538813"/>
+      <w:bookmarkStart w:id="53" w:name="_Toc271531539"/>
+      <w:bookmarkStart w:id="54" w:name="_Toc271529438"/>
+      <w:bookmarkStart w:id="55" w:name="_Toc270430271"/>
+      <w:bookmarkStart w:id="56" w:name="_Toc270429116"/>
+      <w:bookmarkStart w:id="57" w:name="_Toc270420553"/>
+      <w:bookmarkStart w:id="58" w:name="_Toc269996962"/>
+      <w:bookmarkStart w:id="59" w:name="_Toc269040693"/>
+      <w:bookmarkStart w:id="60" w:name="_Toc269115269"/>
+      <w:bookmarkStart w:id="61" w:name="_Toc273352064"/>
+      <w:bookmarkStart w:id="62" w:name="_Toc419192543"/>
+      <w:bookmarkStart w:id="63" w:name="_Toc419377421"/>
       <w:bookmarkEnd w:id="39"/>
+      <w:r>
+        <w:rPr>
+          <w:lang w:val="et-EE"/>
+        </w:rPr>
+        <w:t>Nõuded keskkonnale</w:t>
+      </w:r>
       <w:bookmarkEnd w:id="40"/>
       <w:bookmarkEnd w:id="41"/>
       <w:bookmarkEnd w:id="42"/>
@@ -1270,6 +1244,7 @@
       <w:bookmarkEnd w:id="60"/>
       <w:bookmarkEnd w:id="61"/>
       <w:bookmarkEnd w:id="62"/>
+      <w:bookmarkEnd w:id="63"/>
     </w:p>
     <w:p>
       <w:pPr>
@@ -1318,7 +1293,16 @@
           <w:szCs w:val="24"/>
           <w:lang w:val="et-EE"/>
         </w:rPr>
-        <w:t>E</w:t>
+        <w:t>Eraldiseisev DVK universaalklient ADIT-ile kasutamiseks. DVK universaalkliendi paigaldamiseks vaata dokumenti „Dokumendivahetuskeskus – Kliendi paigaldamisjuhend“  (</w:t>
+      </w:r>
+      <w:r>
+        <w:fldChar w:fldCharType="begin"/>
+      </w:r>
+      <w:r>
+        <w:instrText xml:space="preserve"> HYPERLINK  "http://www.ria.ee/dokumendivahetus" </w:instrText>
+      </w:r>
+      <w:r>
+        <w:fldChar w:fldCharType="separate"/>
       </w:r>
       <w:r>
         <w:rPr>
@@ -1326,19 +1310,7 @@
           <w:szCs w:val="24"/>
           <w:lang w:val="et-EE"/>
         </w:rPr>
-        <w:t>raldiseisev DVK universaalklient ADIT-ile kasutamiseks. DVK universaalkliendi paigaldamiseks vaata dokumenti „Dokumendivahetuskeskus – Kliendi paigaldamisjuhend“  (</w:t>
-      </w:r>
-      <w:r>
-        <w:fldChar w:fldCharType="begin"/>
-      </w:r>
-      <w:r>
-        <w:instrText xml:space="preserve"> HYPERLIN</w:instrText>
-      </w:r>
-      <w:r>
-        <w:instrText xml:space="preserve">K  "http://www.ria.ee/dokumendivahetus" </w:instrText>
-      </w:r>
-      <w:r>
-        <w:fldChar w:fldCharType="separate"/>
+        <w:t>http://www.ria.ee/dokumendivahetus</w:t>
       </w:r>
       <w:r>
         <w:rPr>
@@ -1346,7 +1318,7 @@
           <w:szCs w:val="24"/>
           <w:lang w:val="et-EE"/>
         </w:rPr>
-        <w:t>http://www.ria.ee/dokumendivahetus</w:t>
+        <w:fldChar w:fldCharType="end"/>
       </w:r>
       <w:r>
         <w:rPr>
@@ -1354,14 +1326,6 @@
           <w:szCs w:val="24"/>
           <w:lang w:val="et-EE"/>
         </w:rPr>
-        <w:fldChar w:fldCharType="end"/>
-      </w:r>
-      <w:r>
-        <w:rPr>
-          <w:sz w:val="24"/>
-          <w:szCs w:val="24"/>
-          <w:lang w:val="et-EE"/>
-        </w:rPr>
         <w:t>). Lisanõudena on vajalik lülitada välja DVK universaalkliendi andmebaasipäästik “tr_dhl_message_id”.</w:t>
       </w:r>
     </w:p>
@@ -1372,8 +1336,8 @@
           <w:lang w:val="et-EE"/>
         </w:rPr>
       </w:pPr>
-      <w:bookmarkStart w:id="63" w:name="__RefHeading__4250_1533963332"/>
-      <w:bookmarkEnd w:id="63"/>
+      <w:bookmarkStart w:id="64" w:name="__RefHeading__4250_1533963332"/>
+      <w:bookmarkEnd w:id="64"/>
     </w:p>
     <w:p>
       <w:pPr>
@@ -1385,32 +1349,32 @@
           <w:lang w:val="et-EE"/>
         </w:rPr>
       </w:pPr>
-      <w:bookmarkStart w:id="64" w:name="__RefHeading__4384_1533963332"/>
-      <w:bookmarkStart w:id="65" w:name="_Toc273126550"/>
-      <w:bookmarkStart w:id="66" w:name="_Toc273126332"/>
-      <w:bookmarkStart w:id="67" w:name="_Toc273123369"/>
-      <w:bookmarkStart w:id="68" w:name="_Toc273123285"/>
-      <w:bookmarkStart w:id="69" w:name="_Toc273108571"/>
-      <w:bookmarkStart w:id="70" w:name="_Toc272832964"/>
-      <w:bookmarkStart w:id="71" w:name="_Toc272232644"/>
-      <w:bookmarkStart w:id="72" w:name="_Toc271538814"/>
-      <w:bookmarkStart w:id="73" w:name="_Toc271531540"/>
-      <w:bookmarkStart w:id="74" w:name="_Toc271529439"/>
-      <w:bookmarkStart w:id="75" w:name="_Toc270430272"/>
-      <w:bookmarkStart w:id="76" w:name="_Toc270429117"/>
-      <w:bookmarkStart w:id="77" w:name="_Toc270420554"/>
-      <w:bookmarkStart w:id="78" w:name="_Toc269996963"/>
-      <w:bookmarkStart w:id="79" w:name="_Toc269040694"/>
-      <w:bookmarkStart w:id="80" w:name="_Toc269115270"/>
-      <w:bookmarkStart w:id="81" w:name="_Toc275771635"/>
-      <w:bookmarkStart w:id="82" w:name="_Toc275770852"/>
-      <w:bookmarkStart w:id="83" w:name="_Toc275765992"/>
-      <w:bookmarkStart w:id="84" w:name="_Toc275764715"/>
-      <w:bookmarkStart w:id="85" w:name="_Toc275181510"/>
-      <w:bookmarkStart w:id="86" w:name="_Toc273352065"/>
-      <w:bookmarkStart w:id="87" w:name="_Toc419192544"/>
-      <w:bookmarkStart w:id="88" w:name="_Toc419212559"/>
-      <w:bookmarkEnd w:id="64"/>
+      <w:bookmarkStart w:id="65" w:name="__RefHeading__4384_1533963332"/>
+      <w:bookmarkStart w:id="66" w:name="_Toc273126550"/>
+      <w:bookmarkStart w:id="67" w:name="_Toc273126332"/>
+      <w:bookmarkStart w:id="68" w:name="_Toc273123369"/>
+      <w:bookmarkStart w:id="69" w:name="_Toc273123285"/>
+      <w:bookmarkStart w:id="70" w:name="_Toc273108571"/>
+      <w:bookmarkStart w:id="71" w:name="_Toc272832964"/>
+      <w:bookmarkStart w:id="72" w:name="_Toc272232644"/>
+      <w:bookmarkStart w:id="73" w:name="_Toc271538814"/>
+      <w:bookmarkStart w:id="74" w:name="_Toc271531540"/>
+      <w:bookmarkStart w:id="75" w:name="_Toc271529439"/>
+      <w:bookmarkStart w:id="76" w:name="_Toc270430272"/>
+      <w:bookmarkStart w:id="77" w:name="_Toc270429117"/>
+      <w:bookmarkStart w:id="78" w:name="_Toc270420554"/>
+      <w:bookmarkStart w:id="79" w:name="_Toc269996963"/>
+      <w:bookmarkStart w:id="80" w:name="_Toc269040694"/>
+      <w:bookmarkStart w:id="81" w:name="_Toc269115270"/>
+      <w:bookmarkStart w:id="82" w:name="_Toc275771635"/>
+      <w:bookmarkStart w:id="83" w:name="_Toc275770852"/>
+      <w:bookmarkStart w:id="84" w:name="_Toc275765992"/>
+      <w:bookmarkStart w:id="85" w:name="_Toc275764715"/>
+      <w:bookmarkStart w:id="86" w:name="_Toc275181510"/>
+      <w:bookmarkStart w:id="87" w:name="_Toc273352065"/>
+      <w:bookmarkStart w:id="88" w:name="_Toc419192544"/>
+      <w:bookmarkStart w:id="89" w:name="_Toc419377422"/>
+      <w:bookmarkEnd w:id="65"/>
       <w:r>
         <w:rPr>
           <w:lang w:val="et-EE"/>
@@ -1418,7 +1382,6 @@
         <w:lastRenderedPageBreak/>
         <w:t>A</w:t>
       </w:r>
-      <w:bookmarkEnd w:id="65"/>
       <w:bookmarkEnd w:id="66"/>
       <w:bookmarkEnd w:id="67"/>
       <w:bookmarkEnd w:id="68"/>
@@ -1434,13 +1397,13 @@
       <w:bookmarkEnd w:id="78"/>
       <w:bookmarkEnd w:id="79"/>
       <w:bookmarkEnd w:id="80"/>
+      <w:bookmarkEnd w:id="81"/>
       <w:r>
         <w:rPr>
           <w:lang w:val="et-EE"/>
         </w:rPr>
         <w:t>DIT-i andmebaas</w:t>
       </w:r>
-      <w:bookmarkEnd w:id="81"/>
       <w:bookmarkEnd w:id="82"/>
       <w:bookmarkEnd w:id="83"/>
       <w:bookmarkEnd w:id="84"/>
@@ -1448,6 +1411,7 @@
       <w:bookmarkEnd w:id="86"/>
       <w:bookmarkEnd w:id="87"/>
       <w:bookmarkEnd w:id="88"/>
+      <w:bookmarkEnd w:id="89"/>
     </w:p>
     <w:p>
       <w:pPr>
@@ -1458,39 +1422,20 @@
           <w:lang w:val="et-EE"/>
         </w:rPr>
       </w:pPr>
-      <w:bookmarkStart w:id="89" w:name="_Toc275771638"/>
-      <w:bookmarkStart w:id="90" w:name="_Toc275770855"/>
-      <w:bookmarkStart w:id="91" w:name="_Toc275765995"/>
-      <w:bookmarkStart w:id="92" w:name="_Toc275764718"/>
-      <w:bookmarkStart w:id="93" w:name="_Toc275181513"/>
-      <w:bookmarkStart w:id="94" w:name="_Toc273352068"/>
-      <w:bookmarkStart w:id="95" w:name="_Toc419192547"/>
-      <w:bookmarkStart w:id="96" w:name="_Toc419212560"/>
-      <w:r>
-        <w:rPr>
-          <w:lang w:val="et-EE"/>
-        </w:rPr>
-        <w:t>Andmebaasi</w:t>
-      </w:r>
-      <w:r>
-        <w:rPr>
-          <w:lang w:val="et-EE"/>
-        </w:rPr>
-        <w:t xml:space="preserve"> </w:t>
-      </w:r>
-      <w:r>
-        <w:rPr>
-          <w:lang w:val="et-EE"/>
-        </w:rPr>
-        <w:t>skriptide</w:t>
-      </w:r>
-      <w:r>
-        <w:rPr>
-          <w:lang w:val="et-EE"/>
-        </w:rPr>
-        <w:t xml:space="preserve"> allalaadimine</w:t>
-      </w:r>
-      <w:bookmarkEnd w:id="89"/>
+      <w:bookmarkStart w:id="90" w:name="_Toc275771638"/>
+      <w:bookmarkStart w:id="91" w:name="_Toc275770855"/>
+      <w:bookmarkStart w:id="92" w:name="_Toc275765995"/>
+      <w:bookmarkStart w:id="93" w:name="_Toc275764718"/>
+      <w:bookmarkStart w:id="94" w:name="_Toc275181513"/>
+      <w:bookmarkStart w:id="95" w:name="_Toc273352068"/>
+      <w:bookmarkStart w:id="96" w:name="_Toc419192547"/>
+      <w:bookmarkStart w:id="97" w:name="_Toc419377423"/>
+      <w:r>
+        <w:rPr>
+          <w:lang w:val="et-EE"/>
+        </w:rPr>
+        <w:t>Andmebaasi skriptide allalaadimine</w:t>
+      </w:r>
       <w:bookmarkEnd w:id="90"/>
       <w:bookmarkEnd w:id="91"/>
       <w:bookmarkEnd w:id="92"/>
@@ -1498,6 +1443,7 @@
       <w:bookmarkEnd w:id="94"/>
       <w:bookmarkEnd w:id="95"/>
       <w:bookmarkEnd w:id="96"/>
+      <w:bookmarkEnd w:id="97"/>
     </w:p>
     <w:p>
       <w:pPr>
@@ -1511,13 +1457,7 @@
         <w:rPr>
           <w:lang w:val="et-EE"/>
         </w:rPr>
-        <w:t>Andmebaasi skriptid ja r</w:t>
-      </w:r>
-      <w:r>
-        <w:rPr>
-          <w:lang w:val="et-EE"/>
-        </w:rPr>
-        <w:t>akenduse algkood on saadaval RIA SVN-ist:</w:t>
+        <w:t>Andmebaasi skriptid ja rakenduse algkood on saadaval RIA SVN-ist:</w:t>
       </w:r>
     </w:p>
     <w:p>
@@ -1552,30 +1492,16 @@
           <w:lang w:val="et-EE"/>
         </w:rPr>
       </w:pPr>
-      <w:bookmarkStart w:id="97" w:name="__RefHeading__4386_1533963332"/>
-      <w:bookmarkStart w:id="98" w:name="_Toc275771636"/>
-      <w:bookmarkStart w:id="99" w:name="_Toc275770853"/>
-      <w:bookmarkStart w:id="100" w:name="_Toc275765993"/>
-      <w:bookmarkStart w:id="101" w:name="_Toc275764716"/>
-      <w:bookmarkStart w:id="102" w:name="_Toc275181511"/>
-      <w:bookmarkStart w:id="103" w:name="_Toc273352066"/>
-      <w:bookmarkStart w:id="104" w:name="_Toc419192545"/>
-      <w:bookmarkStart w:id="105" w:name="_Toc419212561"/>
-      <w:bookmarkEnd w:id="97"/>
-      <w:r>
-        <w:rPr>
-          <w:lang w:val="et-EE"/>
-        </w:rPr>
-        <w:t>Paigaldus</w:t>
-      </w:r>
+      <w:bookmarkStart w:id="98" w:name="__RefHeading__4386_1533963332"/>
+      <w:bookmarkStart w:id="99" w:name="_Toc419377424"/>
       <w:bookmarkEnd w:id="98"/>
+      <w:r>
+        <w:rPr>
+          <w:lang w:val="et-EE"/>
+        </w:rPr>
+        <w:t>Andmebaasi loomine</w:t>
+      </w:r>
       <w:bookmarkEnd w:id="99"/>
-      <w:bookmarkEnd w:id="100"/>
-      <w:bookmarkEnd w:id="101"/>
-      <w:bookmarkEnd w:id="102"/>
-      <w:bookmarkEnd w:id="103"/>
-      <w:bookmarkEnd w:id="104"/>
-      <w:bookmarkEnd w:id="105"/>
     </w:p>
     <w:p>
       <w:pPr>
@@ -1586,13 +1512,7 @@
         <w:rPr>
           <w:lang w:val="et-EE"/>
         </w:rPr>
-        <w:t>Andmebaasiskeemi loomise SQL skriptid asuvad paigal</w:t>
-      </w:r>
-      <w:r>
-        <w:rPr>
-          <w:lang w:val="et-EE"/>
-        </w:rPr>
-        <w:t>duspaketis kataloogis „/sql“. Enne aga, kui skripte käivitada, tuleb luua andmebaasiskeem / kasutaja (</w:t>
+        <w:t>Andmebaasiskeemi loomise SQL skriptid asuvad paigalduspaketis kataloogis „/sql“. Enne aga, kui skripte käivitada, tuleb luua andmebaasiskeem / kasutaja (</w:t>
       </w:r>
       <w:r>
         <w:rPr>
@@ -1670,10 +1590,7 @@
       </w:r>
       <w:proofErr w:type="spellStart"/>
       <w:r>
-        <w:t>andmeba</w:t>
-      </w:r>
-      <w:r>
-        <w:t>asi</w:t>
+        <w:t>andmebaasi</w:t>
       </w:r>
       <w:proofErr w:type="spellEnd"/>
       <w:r>
@@ -1813,13 +1730,7 @@
         <w:rPr>
           <w:lang w:val="et-EE"/>
         </w:rPr>
-        <w:t xml:space="preserve">adit_user – </w:t>
-      </w:r>
-      <w:r>
-        <w:rPr>
-          <w:lang w:val="et-EE"/>
-        </w:rPr>
-        <w:t xml:space="preserve">kasutaja, kelle abil rakendus andmebaasiga suhtleb. </w:t>
+        <w:t xml:space="preserve">adit_user – kasutaja, kelle abil rakendus andmebaasiga suhtleb. </w:t>
       </w:r>
     </w:p>
     <w:p>
@@ -1846,8 +1757,6 @@
       <w:proofErr w:type="gramEnd"/>
       <w:r>
         <w:br/>
-      </w:r>
-      <w:r>
         <w:t xml:space="preserve">ALTER ROLE </w:t>
       </w:r>
       <w:proofErr w:type="spellStart"/>
@@ -1876,8 +1785,6 @@
       </w:r>
       <w:r>
         <w:br/>
-      </w:r>
-      <w:r>
         <w:t xml:space="preserve">CREATE ROLE </w:t>
       </w:r>
       <w:proofErr w:type="spellStart"/>
@@ -1898,8 +1805,6 @@
       </w:r>
       <w:r>
         <w:br/>
-      </w:r>
-      <w:r>
         <w:t xml:space="preserve">ALTER ROLE </w:t>
       </w:r>
       <w:proofErr w:type="spellStart"/>
@@ -1939,10 +1844,7 @@
       </w:pPr>
       <w:proofErr w:type="spellStart"/>
       <w:r>
-        <w:t>Tekit</w:t>
-      </w:r>
-      <w:r>
-        <w:t>ada</w:t>
+        <w:t>Tekitada</w:t>
       </w:r>
       <w:proofErr w:type="spellEnd"/>
       <w:r>
@@ -2010,8 +1912,6 @@
       <w:proofErr w:type="spellEnd"/>
       <w:r>
         <w:br/>
-      </w:r>
-      <w:r>
         <w:t xml:space="preserve">WITH OWNER = </w:t>
       </w:r>
       <w:proofErr w:type="spellStart"/>
@@ -2021,14 +1921,10 @@
       <w:proofErr w:type="spellEnd"/>
       <w:r>
         <w:br/>
-      </w:r>
-      <w:r>
         <w:t>ENCODING = 'UTF8'</w:t>
       </w:r>
       <w:r>
         <w:br/>
-      </w:r>
-      <w:r>
         <w:t xml:space="preserve">TABLESPACE = </w:t>
       </w:r>
       <w:proofErr w:type="spellStart"/>
@@ -2038,20 +1934,14 @@
       <w:proofErr w:type="spellEnd"/>
       <w:r>
         <w:br/>
-      </w:r>
-      <w:r>
         <w:t>LC_COLLATE = 'et_EE.UTF-8'</w:t>
       </w:r>
       <w:r>
         <w:br/>
-      </w:r>
-      <w:r>
         <w:t>LC_CTYPE = 'et_EE.UTF-8'</w:t>
       </w:r>
       <w:r>
         <w:br/>
-      </w:r>
-      <w:r>
         <w:t>CONNECTION LIMIT = -1;</w:t>
       </w:r>
     </w:p>
@@ -2070,13 +1960,7 @@
           <w:lang w:val="et-EE"/>
         </w:rPr>
         <w:lastRenderedPageBreak/>
-        <w:t xml:space="preserve">Käivita SQL skript </w:t>
-      </w:r>
-      <w:r>
-        <w:rPr>
-          <w:lang w:val="et-EE"/>
-        </w:rPr>
-        <w:t xml:space="preserve">„latest_postgresql_database.sql“ (ADIT andmebaasi loomine). Skript tuleb käivitada </w:t>
+        <w:t xml:space="preserve">Käivita SQL skript „latest_postgresql_database.sql“ (ADIT andmebaasi loomine). Skript tuleb käivitada </w:t>
       </w:r>
       <w:r>
         <w:rPr>
@@ -2255,19 +2139,7 @@
         <w:rPr>
           <w:lang w:val="et-EE"/>
         </w:rPr>
-        <w:t>A</w:t>
-      </w:r>
-      <w:r>
-        <w:rPr>
-          <w:lang w:val="et-EE"/>
-        </w:rPr>
-        <w:t>n</w:t>
-      </w:r>
-      <w:r>
-        <w:rPr>
-          <w:lang w:val="et-EE"/>
-        </w:rPr>
-        <w:t>dmebaasikasutajal</w:t>
+        <w:t>Andmebaasikasutajal</w:t>
       </w:r>
       <w:r>
         <w:rPr>
@@ -2339,13 +2211,7 @@
         <w:rPr>
           <w:lang w:val="et-EE"/>
         </w:rPr>
-        <w:t>Kõikide oma schema tabelite andmete muutmise õi</w:t>
-      </w:r>
-      <w:r>
-        <w:rPr>
-          <w:lang w:val="et-EE"/>
-        </w:rPr>
-        <w:t>gus</w:t>
+        <w:t>Kõikide oma schema tabelite andmete muutmise õigus</w:t>
       </w:r>
     </w:p>
     <w:p>
@@ -2466,6 +2332,14 @@
     <w:r>
       <w:t>ADIT –</w:t>
     </w:r>
+    <w:r>
+      <w:t xml:space="preserve"> </w:t>
+    </w:r>
+    <w:proofErr w:type="spellStart"/>
+    <w:r>
+      <w:t>andmebaasi</w:t>
+    </w:r>
+    <w:proofErr w:type="spellEnd"/>
     <w:r>
       <w:t xml:space="preserve"> </w:t>
     </w:r>
@@ -4851,7 +4725,7 @@
 </file>
 
 <file path=customXml/itemProps1.xml><?xml version="1.0" encoding="utf-8"?>
-<ds:datastoreItem xmlns:ds="http://schemas.openxmlformats.org/officeDocument/2006/customXml" ds:itemID="{C8D4D46D-527D-4938-8369-FB83A9AA9318}">
+<ds:datastoreItem xmlns:ds="http://schemas.openxmlformats.org/officeDocument/2006/customXml" ds:itemID="{81E7D173-2ADF-4591-BDB1-0ACC7A984A08}">
   <ds:schemaRefs>
     <ds:schemaRef ds:uri="http://schemas.openxmlformats.org/officeDocument/2006/bibliography"/>
   </ds:schemaRefs>

</xml_diff>